<commit_message>
MLP implementation in Pytorch
</commit_message>
<xml_diff>
--- a/pytorch_basics/Pytorch.docx
+++ b/pytorch_basics/Pytorch.docx
@@ -177,6 +177,114 @@
       </w:pPr>
       <w:r>
         <w:t>By default ..after calculating the gradient , the computational graph is destroyed but here using retain_graph=True, we retain the graph as we do multiple grad calculations</w:t>
+      </w:r>
+    </w:p>
+    <w:p>
+      <w:pPr>
+        <w:pStyle w:val="ListParagraph"/>
+        <w:numPr>
+          <w:ilvl w:val="0"/>
+          <w:numId w:val="3"/>
+        </w:numPr>
+      </w:pPr>
+      <w:r>
+        <w:t>We can ask the model not to compute the computation graph during inference , hence use torch.no_grad()</w:t>
+      </w:r>
+    </w:p>
+    <w:p>
+      <w:pPr>
+        <w:pStyle w:val="ListParagraph"/>
+        <w:numPr>
+          <w:ilvl w:val="0"/>
+          <w:numId w:val="3"/>
+        </w:numPr>
+      </w:pPr>
+      <w:r>
+        <w:t>For every random initialize use torch.manual_Seed(</w:t>
+      </w:r>
+      <w:r>
+        <w:t>number</w:t>
+      </w:r>
+      <w:r>
+        <w:t>)</w:t>
+      </w:r>
+    </w:p>
+    <w:p>
+      <w:pPr>
+        <w:pStyle w:val="ListParagraph"/>
+        <w:numPr>
+          <w:ilvl w:val="0"/>
+          <w:numId w:val="3"/>
+        </w:numPr>
+      </w:pPr>
+      <w:r>
+        <w:t>We don’t pass last layer to activation function in pytorch as its automatically taken care in loss functions, but for inference we can explicitly call those functions [softma</w:t>
+      </w:r>
+      <w:r>
+        <w:t>x</w:t>
+      </w:r>
+      <w:r>
+        <w:t>]</w:t>
+      </w:r>
+    </w:p>
+    <w:p>
+      <w:pPr>
+        <w:pStyle w:val="ListParagraph"/>
+        <w:numPr>
+          <w:ilvl w:val="0"/>
+          <w:numId w:val="3"/>
+        </w:numPr>
+      </w:pPr>
+      <w:r>
+        <w:t>Dataset class defines how individual data records are loaded [we created tensor dataset that sits in memory]</w:t>
+      </w:r>
+    </w:p>
+    <w:p>
+      <w:pPr>
+        <w:pStyle w:val="ListParagraph"/>
+        <w:numPr>
+          <w:ilvl w:val="0"/>
+          <w:numId w:val="3"/>
+        </w:numPr>
+      </w:pPr>
+      <w:r>
+        <w:t>DataLoader class defines dataset shuffling,batches and more</w:t>
+      </w:r>
+    </w:p>
+    <w:p>
+      <w:pPr>
+        <w:pStyle w:val="ListParagraph"/>
+        <w:numPr>
+          <w:ilvl w:val="0"/>
+          <w:numId w:val="3"/>
+        </w:numPr>
+      </w:pPr>
+      <w:r>
+        <w:t xml:space="preserve">Cpu load and preprocess data , GPu waits if num workers =0 </w:t>
+      </w:r>
+    </w:p>
+    <w:p>
+      <w:pPr>
+        <w:pStyle w:val="ListParagraph"/>
+        <w:numPr>
+          <w:ilvl w:val="0"/>
+          <w:numId w:val="3"/>
+        </w:numPr>
+      </w:pPr>
+      <w:r>
+        <w:t>Else parallell processing can be done</w:t>
+      </w:r>
+    </w:p>
+    <w:p>
+      <w:pPr>
+        <w:pStyle w:val="ListParagraph"/>
+        <w:numPr>
+          <w:ilvl w:val="0"/>
+          <w:numId w:val="3"/>
+        </w:numPr>
+      </w:pPr>
+      <w:r>
+        <w:t>Optimal training is num_workers=4</w:t>
       </w:r>
     </w:p>
     <w:sectPr>
@@ -1073,6 +1181,7 @@
   <w:style w:type="character" w:default="1" w:styleId="DefaultParagraphFont">
     <w:name w:val="Default Paragraph Font"/>
     <w:uiPriority w:val="1"/>
+    <w:semiHidden/>
     <w:unhideWhenUsed/>
   </w:style>
   <w:style w:type="table" w:default="1" w:styleId="TableNormal">

</xml_diff>